<commit_message>
add synchronized data types and test multiple threads class
</commit_message>
<xml_diff>
--- a/out/production/medical-appointment/doc/happy-path.docx
+++ b/out/production/medical-appointment/doc/happy-path.docx
@@ -67,6 +67,1455 @@
         <w:rPr>
           <w:color w:val="8DD873" w:themeColor="accent6" w:themeTint="99"/>
         </w:rPr>
+        <w:t>// Add appointments</w:t>
+      </w:r>
+    </w:p>
+    <w:p>
+      <w:r>
+        <w:t>QUEA0001</w:t>
+      </w:r>
+    </w:p>
+    <w:p>
+      <w:r>
+        <w:t>addAppointment QUEA</w:t>
+      </w:r>
+      <w:r>
+        <w:rPr>
+          <w:lang w:val="en-US"/>
+        </w:rPr>
+        <w:t>10</w:t>
+      </w:r>
+      <w:r>
+        <w:t xml:space="preserve">0224 Physician </w:t>
+      </w:r>
+      <w:r>
+        <w:t>1</w:t>
+      </w:r>
+    </w:p>
+    <w:p>
+      <w:pPr>
+        <w:rPr>
+          <w:lang w:val="en-US"/>
+        </w:rPr>
+      </w:pPr>
+      <w:proofErr w:type="spellStart"/>
+      <w:r>
+        <w:rPr>
+          <w:lang w:val="en-US"/>
+        </w:rPr>
+        <w:t>changeUser</w:t>
+      </w:r>
+      <w:proofErr w:type="spellEnd"/>
+    </w:p>
+    <w:p>
+      <w:pPr>
+        <w:rPr>
+          <w:lang w:val="en-US"/>
+        </w:rPr>
+      </w:pPr>
+      <w:r>
+        <w:rPr>
+          <w:lang w:val="en-US"/>
+        </w:rPr>
+        <w:t>SHEA0001</w:t>
+      </w:r>
+    </w:p>
+    <w:p>
+      <w:pPr>
+        <w:rPr>
+          <w:lang w:val="en-US"/>
+        </w:rPr>
+      </w:pPr>
+      <w:proofErr w:type="spellStart"/>
+      <w:r>
+        <w:rPr>
+          <w:lang w:val="en-US"/>
+        </w:rPr>
+        <w:t>addAppointment</w:t>
+      </w:r>
+      <w:proofErr w:type="spellEnd"/>
+      <w:r>
+        <w:rPr>
+          <w:lang w:val="en-US"/>
+        </w:rPr>
+        <w:t xml:space="preserve"> SHEA090224 Physician </w:t>
+      </w:r>
+      <w:r>
+        <w:rPr>
+          <w:lang w:val="en-US"/>
+        </w:rPr>
+        <w:t>4</w:t>
+      </w:r>
+    </w:p>
+    <w:p>
+      <w:r>
+        <w:t>changeUser</w:t>
+      </w:r>
+    </w:p>
+    <w:p>
+      <w:r>
+        <w:t>MTLA0001</w:t>
+      </w:r>
+    </w:p>
+    <w:p>
+      <w:r>
+        <w:t xml:space="preserve">addAppointment MTLA080224 Physician </w:t>
+      </w:r>
+      <w:r>
+        <w:t>4</w:t>
+      </w:r>
+    </w:p>
+    <w:p>
+      <w:pPr>
+        <w:rPr>
+          <w:color w:val="8DD873" w:themeColor="accent6" w:themeTint="99"/>
+          <w:lang w:val="en-US"/>
+        </w:rPr>
+      </w:pPr>
+      <w:r>
+        <w:rPr>
+          <w:color w:val="8DD873" w:themeColor="accent6" w:themeTint="99"/>
+          <w:lang w:val="en-US"/>
+        </w:rPr>
+        <w:t>// List appointments from different cities</w:t>
+      </w:r>
+    </w:p>
+    <w:p>
+      <w:r>
+        <w:t>listAppointmentAvailability Physician</w:t>
+      </w:r>
+    </w:p>
+    <w:p>
+      <w:pPr>
+        <w:rPr>
+          <w:color w:val="8DD873" w:themeColor="accent6" w:themeTint="99"/>
+          <w:lang w:val="en-US"/>
+        </w:rPr>
+      </w:pPr>
+      <w:r>
+        <w:rPr>
+          <w:color w:val="8DD873" w:themeColor="accent6" w:themeTint="99"/>
+          <w:lang w:val="en-US"/>
+        </w:rPr>
+        <w:t>// Book appointments</w:t>
+      </w:r>
+    </w:p>
+    <w:p>
+      <w:r>
+        <w:t>changeUser</w:t>
+      </w:r>
+    </w:p>
+    <w:p>
+      <w:r>
+        <w:t>MTLP0001</w:t>
+      </w:r>
+    </w:p>
+    <w:p>
+      <w:r>
+        <w:t>bookAppointment MTLP0001 MTL</w:t>
+      </w:r>
+      <w:r>
+        <w:rPr>
+          <w:lang w:val="en-US"/>
+        </w:rPr>
+        <w:t>A</w:t>
+      </w:r>
+      <w:r>
+        <w:t>080224 Physician</w:t>
+      </w:r>
+    </w:p>
+    <w:p>
+      <w:pPr>
+        <w:rPr>
+          <w:color w:val="8DD873" w:themeColor="accent6" w:themeTint="99"/>
+          <w:lang w:val="en-US"/>
+        </w:rPr>
+      </w:pPr>
+      <w:r>
+        <w:rPr>
+          <w:color w:val="8DD873" w:themeColor="accent6" w:themeTint="99"/>
+          <w:lang w:val="en-US"/>
+        </w:rPr>
+        <w:t xml:space="preserve">// </w:t>
+      </w:r>
+      <w:r>
+        <w:rPr>
+          <w:color w:val="8DD873" w:themeColor="accent6" w:themeTint="99"/>
+          <w:lang w:val="en-US"/>
+        </w:rPr>
+        <w:t>get appointment schedule</w:t>
+      </w:r>
+    </w:p>
+    <w:p>
+      <w:pPr>
+        <w:rPr>
+          <w:lang w:val="en-US"/>
+        </w:rPr>
+      </w:pPr>
+      <w:r>
+        <w:t>getAppointmentSchedule MTLP000</w:t>
+      </w:r>
+      <w:r>
+        <w:rPr>
+          <w:lang w:val="en-US"/>
+        </w:rPr>
+        <w:t>1</w:t>
+      </w:r>
+    </w:p>
+    <w:p>
+      <w:pPr>
+        <w:rPr>
+          <w:color w:val="8DD873" w:themeColor="accent6" w:themeTint="99"/>
+          <w:lang w:val="en-US"/>
+        </w:rPr>
+      </w:pPr>
+      <w:r>
+        <w:rPr>
+          <w:color w:val="8DD873" w:themeColor="accent6" w:themeTint="99"/>
+          <w:lang w:val="en-US"/>
+        </w:rPr>
+        <w:t>// Cancel appointments</w:t>
+      </w:r>
+    </w:p>
+    <w:p>
+      <w:r>
+        <w:t>changeUser</w:t>
+      </w:r>
+    </w:p>
+    <w:p>
+      <w:r>
+        <w:t>MTLA0001</w:t>
+      </w:r>
+    </w:p>
+    <w:p>
+      <w:pPr>
+        <w:rPr>
+          <w:lang w:val="en-US"/>
+        </w:rPr>
+      </w:pPr>
+      <w:proofErr w:type="spellStart"/>
+      <w:r>
+        <w:rPr>
+          <w:lang w:val="en-US"/>
+        </w:rPr>
+        <w:t>addAppointment</w:t>
+      </w:r>
+      <w:proofErr w:type="spellEnd"/>
+      <w:r>
+        <w:rPr>
+          <w:lang w:val="en-US"/>
+        </w:rPr>
+        <w:t xml:space="preserve"> MTLA140224 Dental 4</w:t>
+      </w:r>
+    </w:p>
+    <w:p>
+      <w:pPr>
+        <w:rPr>
+          <w:lang w:val="en-US"/>
+        </w:rPr>
+      </w:pPr>
+      <w:proofErr w:type="spellStart"/>
+      <w:r>
+        <w:rPr>
+          <w:lang w:val="en-US"/>
+        </w:rPr>
+        <w:t>changeUser</w:t>
+      </w:r>
+      <w:proofErr w:type="spellEnd"/>
+    </w:p>
+    <w:p>
+      <w:pPr>
+        <w:rPr>
+          <w:lang w:val="en-US"/>
+        </w:rPr>
+      </w:pPr>
+      <w:r>
+        <w:rPr>
+          <w:lang w:val="en-US"/>
+        </w:rPr>
+        <w:t>MTLP0002</w:t>
+      </w:r>
+    </w:p>
+    <w:p>
+      <w:pPr>
+        <w:rPr>
+          <w:lang w:val="en-US"/>
+        </w:rPr>
+      </w:pPr>
+      <w:proofErr w:type="spellStart"/>
+      <w:r>
+        <w:rPr>
+          <w:lang w:val="en-US"/>
+        </w:rPr>
+        <w:t>bookAppointment</w:t>
+      </w:r>
+      <w:proofErr w:type="spellEnd"/>
+      <w:r>
+        <w:rPr>
+          <w:lang w:val="en-US"/>
+        </w:rPr>
+        <w:t xml:space="preserve"> MTLP0002 MTLA140224 Dental</w:t>
+      </w:r>
+    </w:p>
+    <w:p>
+      <w:pPr>
+        <w:rPr>
+          <w:lang w:val="en-US"/>
+        </w:rPr>
+      </w:pPr>
+      <w:r>
+        <w:t>getAppointmentSchedule MTLP000</w:t>
+      </w:r>
+      <w:r>
+        <w:rPr>
+          <w:lang w:val="en-US"/>
+        </w:rPr>
+        <w:t>2</w:t>
+      </w:r>
+    </w:p>
+    <w:p>
+      <w:r>
+        <w:t>cancelAppointment MTLP000</w:t>
+      </w:r>
+      <w:r>
+        <w:rPr>
+          <w:lang w:val="en-US"/>
+        </w:rPr>
+        <w:t>2</w:t>
+      </w:r>
+      <w:r>
+        <w:t xml:space="preserve"> </w:t>
+      </w:r>
+      <w:r>
+        <w:rPr>
+          <w:lang w:val="en-US"/>
+        </w:rPr>
+        <w:t>MTLA140224</w:t>
+      </w:r>
+    </w:p>
+    <w:p>
+      <w:pPr>
+        <w:rPr>
+          <w:lang w:val="en-US"/>
+        </w:rPr>
+      </w:pPr>
+      <w:r>
+        <w:t>getAppointmentSchedule MTLP000</w:t>
+      </w:r>
+      <w:r>
+        <w:rPr>
+          <w:lang w:val="en-US"/>
+        </w:rPr>
+        <w:t>2</w:t>
+      </w:r>
+    </w:p>
+    <w:p>
+      <w:pPr>
+        <w:rPr>
+          <w:color w:val="8DD873" w:themeColor="accent6" w:themeTint="99"/>
+          <w:lang w:val="en-US"/>
+        </w:rPr>
+      </w:pPr>
+      <w:r>
+        <w:rPr>
+          <w:color w:val="8DD873" w:themeColor="accent6" w:themeTint="99"/>
+          <w:lang w:val="en-US"/>
+        </w:rPr>
+        <w:lastRenderedPageBreak/>
+        <w:t>// Swap appointment</w:t>
+      </w:r>
+    </w:p>
+    <w:p>
+      <w:pPr>
+        <w:rPr>
+          <w:lang w:val="en-US"/>
+        </w:rPr>
+      </w:pPr>
+      <w:proofErr w:type="spellStart"/>
+      <w:r>
+        <w:rPr>
+          <w:lang w:val="en-US"/>
+        </w:rPr>
+        <w:t>changeUser</w:t>
+      </w:r>
+      <w:proofErr w:type="spellEnd"/>
+    </w:p>
+    <w:p>
+      <w:pPr>
+        <w:rPr>
+          <w:lang w:val="en-US"/>
+        </w:rPr>
+      </w:pPr>
+      <w:r>
+        <w:rPr>
+          <w:lang w:val="en-US"/>
+        </w:rPr>
+        <w:t>MTLP000</w:t>
+      </w:r>
+      <w:r>
+        <w:rPr>
+          <w:lang w:val="en-US"/>
+        </w:rPr>
+        <w:t>1</w:t>
+      </w:r>
+    </w:p>
+    <w:p>
+      <w:pPr>
+        <w:rPr>
+          <w:lang w:val="en-US"/>
+        </w:rPr>
+      </w:pPr>
+      <w:r>
+        <w:t>swap</w:t>
+      </w:r>
+      <w:r>
+        <w:t>Appointment MTLP000</w:t>
+      </w:r>
+      <w:r>
+        <w:t>1</w:t>
+      </w:r>
+      <w:r>
+        <w:t xml:space="preserve"> </w:t>
+      </w:r>
+      <w:r>
+        <w:rPr>
+          <w:lang w:val="en-US"/>
+        </w:rPr>
+        <w:t>MTLA080224 Physician</w:t>
+      </w:r>
+      <w:r>
+        <w:t xml:space="preserve"> QUEA</w:t>
+      </w:r>
+      <w:r>
+        <w:rPr>
+          <w:lang w:val="en-US"/>
+        </w:rPr>
+        <w:t>10</w:t>
+      </w:r>
+      <w:r>
+        <w:t>0224</w:t>
+      </w:r>
+      <w:r>
+        <w:t xml:space="preserve"> </w:t>
+      </w:r>
+      <w:r>
+        <w:rPr>
+          <w:lang w:val="en-US"/>
+        </w:rPr>
+        <w:t>Physician</w:t>
+      </w:r>
+    </w:p>
+    <w:p>
+      <w:pPr>
+        <w:rPr>
+          <w:color w:val="8DD873" w:themeColor="accent6" w:themeTint="99"/>
+          <w:lang w:val="en-US"/>
+        </w:rPr>
+      </w:pPr>
+      <w:r>
+        <w:rPr>
+          <w:color w:val="8DD873" w:themeColor="accent6" w:themeTint="99"/>
+          <w:lang w:val="en-US"/>
+        </w:rPr>
+        <w:t>// Swap appointment</w:t>
+      </w:r>
+      <w:r>
+        <w:rPr>
+          <w:color w:val="8DD873" w:themeColor="accent6" w:themeTint="99"/>
+          <w:lang w:val="en-US"/>
+        </w:rPr>
+        <w:t xml:space="preserve"> no old appointment</w:t>
+      </w:r>
+    </w:p>
+    <w:p>
+      <w:pPr>
+        <w:rPr>
+          <w:lang w:val="en-US"/>
+        </w:rPr>
+      </w:pPr>
+      <w:proofErr w:type="spellStart"/>
+      <w:r>
+        <w:rPr>
+          <w:lang w:val="en-US"/>
+        </w:rPr>
+        <w:t>changeUser</w:t>
+      </w:r>
+      <w:proofErr w:type="spellEnd"/>
+    </w:p>
+    <w:p>
+      <w:pPr>
+        <w:rPr>
+          <w:lang w:val="en-US"/>
+        </w:rPr>
+      </w:pPr>
+      <w:r>
+        <w:rPr>
+          <w:lang w:val="en-US"/>
+        </w:rPr>
+        <w:t>MTLP0002</w:t>
+      </w:r>
+    </w:p>
+    <w:p>
+      <w:pPr>
+        <w:rPr>
+          <w:lang w:val="en-US"/>
+        </w:rPr>
+      </w:pPr>
+      <w:r>
+        <w:t>swap</w:t>
+      </w:r>
+      <w:r>
+        <w:t>Appointment MTLP000</w:t>
+      </w:r>
+      <w:r>
+        <w:t>2</w:t>
+      </w:r>
+      <w:r>
+        <w:t xml:space="preserve"> </w:t>
+      </w:r>
+      <w:r>
+        <w:rPr>
+          <w:lang w:val="en-US"/>
+        </w:rPr>
+        <w:t>MTLA080224 Physician</w:t>
+      </w:r>
+      <w:r>
+        <w:t xml:space="preserve"> QUEA</w:t>
+      </w:r>
+      <w:r>
+        <w:rPr>
+          <w:lang w:val="en-US"/>
+        </w:rPr>
+        <w:t>10</w:t>
+      </w:r>
+      <w:r>
+        <w:t>0224</w:t>
+      </w:r>
+      <w:r>
+        <w:t xml:space="preserve"> </w:t>
+      </w:r>
+      <w:r>
+        <w:rPr>
+          <w:lang w:val="en-US"/>
+        </w:rPr>
+        <w:t>Physician</w:t>
+      </w:r>
+    </w:p>
+    <w:p>
+      <w:pPr>
+        <w:rPr>
+          <w:color w:val="8DD873" w:themeColor="accent6" w:themeTint="99"/>
+          <w:lang w:val="en-US"/>
+        </w:rPr>
+      </w:pPr>
+      <w:r>
+        <w:rPr>
+          <w:color w:val="8DD873" w:themeColor="accent6" w:themeTint="99"/>
+          <w:lang w:val="en-US"/>
+        </w:rPr>
+        <w:t xml:space="preserve">// Swap appointment no </w:t>
+      </w:r>
+      <w:r>
+        <w:rPr>
+          <w:color w:val="8DD873" w:themeColor="accent6" w:themeTint="99"/>
+          <w:lang w:val="en-US"/>
+        </w:rPr>
+        <w:t>new slot</w:t>
+      </w:r>
+    </w:p>
+    <w:p>
+      <w:proofErr w:type="spellStart"/>
+      <w:r>
+        <w:rPr>
+          <w:lang w:val="en-US"/>
+        </w:rPr>
+        <w:t>bookAppointment</w:t>
+      </w:r>
+      <w:proofErr w:type="spellEnd"/>
+      <w:r>
+        <w:rPr>
+          <w:lang w:val="en-US"/>
+        </w:rPr>
+        <w:t xml:space="preserve"> MTLP0002 </w:t>
+      </w:r>
+      <w:r>
+        <w:t>MTL</w:t>
+      </w:r>
+      <w:r>
+        <w:rPr>
+          <w:lang w:val="en-US"/>
+        </w:rPr>
+        <w:t>A</w:t>
+      </w:r>
+      <w:r>
+        <w:t>080224 Physician</w:t>
+      </w:r>
+    </w:p>
+    <w:p>
+      <w:pPr>
+        <w:rPr>
+          <w:lang w:val="en-US"/>
+        </w:rPr>
+      </w:pPr>
+      <w:r>
+        <w:t>swap</w:t>
+      </w:r>
+      <w:r>
+        <w:t>Appointment MTLP000</w:t>
+      </w:r>
+      <w:r>
+        <w:t>2</w:t>
+      </w:r>
+      <w:r>
+        <w:t xml:space="preserve"> </w:t>
+      </w:r>
+      <w:r>
+        <w:rPr>
+          <w:lang w:val="en-US"/>
+        </w:rPr>
+        <w:t>MTLA080224 Physician</w:t>
+      </w:r>
+      <w:r>
+        <w:t xml:space="preserve"> QUEA</w:t>
+      </w:r>
+      <w:r>
+        <w:rPr>
+          <w:lang w:val="en-US"/>
+        </w:rPr>
+        <w:t>10</w:t>
+      </w:r>
+      <w:r>
+        <w:t>0224</w:t>
+      </w:r>
+      <w:r>
+        <w:t xml:space="preserve"> </w:t>
+      </w:r>
+      <w:r>
+        <w:rPr>
+          <w:lang w:val="en-US"/>
+        </w:rPr>
+        <w:t>Physician</w:t>
+      </w:r>
+    </w:p>
+    <w:p>
+      <w:pPr>
+        <w:rPr>
+          <w:color w:val="8DD873" w:themeColor="accent6" w:themeTint="99"/>
+          <w:lang w:val="en-US"/>
+        </w:rPr>
+      </w:pPr>
+      <w:r>
+        <w:rPr>
+          <w:color w:val="8DD873" w:themeColor="accent6" w:themeTint="99"/>
+          <w:lang w:val="en-US"/>
+        </w:rPr>
+        <w:t xml:space="preserve">// </w:t>
+      </w:r>
+      <w:r>
+        <w:rPr>
+          <w:color w:val="8DD873" w:themeColor="accent6" w:themeTint="99"/>
+          <w:lang w:val="en-US"/>
+        </w:rPr>
+        <w:t>Remove appointment</w:t>
+      </w:r>
+    </w:p>
+    <w:p>
+      <w:r>
+        <w:t>changeUser</w:t>
+      </w:r>
+    </w:p>
+    <w:p>
+      <w:r>
+        <w:t>MTLA0001</w:t>
+      </w:r>
+    </w:p>
+    <w:p>
+      <w:pPr>
+        <w:rPr>
+          <w:lang w:val="en-US"/>
+        </w:rPr>
+      </w:pPr>
+      <w:proofErr w:type="spellStart"/>
+      <w:r>
+        <w:rPr>
+          <w:lang w:val="en-US"/>
+        </w:rPr>
+        <w:t>addAppointment</w:t>
+      </w:r>
+      <w:proofErr w:type="spellEnd"/>
+      <w:r>
+        <w:rPr>
+          <w:lang w:val="en-US"/>
+        </w:rPr>
+        <w:t xml:space="preserve"> MTLA140224 </w:t>
+      </w:r>
+      <w:r>
+        <w:rPr>
+          <w:lang w:val="en-US"/>
+        </w:rPr>
+        <w:t>Surgeon</w:t>
+      </w:r>
+      <w:r>
+        <w:rPr>
+          <w:lang w:val="en-US"/>
+        </w:rPr>
+        <w:t xml:space="preserve"> 4</w:t>
+      </w:r>
+    </w:p>
+    <w:p>
+      <w:pPr>
+        <w:rPr>
+          <w:lang w:val="en-US"/>
+        </w:rPr>
+      </w:pPr>
+      <w:proofErr w:type="spellStart"/>
+      <w:r>
+        <w:rPr>
+          <w:lang w:val="en-US"/>
+        </w:rPr>
+        <w:t>removeAppointment</w:t>
+      </w:r>
+      <w:proofErr w:type="spellEnd"/>
+      <w:r>
+        <w:rPr>
+          <w:lang w:val="en-US"/>
+        </w:rPr>
+        <w:t xml:space="preserve"> </w:t>
+      </w:r>
+      <w:r>
+        <w:rPr>
+          <w:lang w:val="en-US"/>
+        </w:rPr>
+        <w:t>MTLA140224 Surgeon</w:t>
+      </w:r>
+    </w:p>
+    <w:p>
+      <w:pPr>
+        <w:rPr>
+          <w:lang w:val="en-US"/>
+        </w:rPr>
+      </w:pPr>
+    </w:p>
+    <w:p>
+      <w:pPr>
+        <w:rPr>
+          <w:lang w:val="en-US"/>
+        </w:rPr>
+      </w:pPr>
+    </w:p>
+    <w:p>
+      <w:pPr>
+        <w:rPr>
+          <w:color w:val="8DD873" w:themeColor="accent6" w:themeTint="99"/>
+        </w:rPr>
+      </w:pPr>
+      <w:r>
+        <w:rPr>
+          <w:color w:val="8DD873" w:themeColor="accent6" w:themeTint="99"/>
+        </w:rPr>
+        <w:t xml:space="preserve">// </w:t>
+      </w:r>
+      <w:r>
+        <w:rPr>
+          <w:color w:val="8DD873" w:themeColor="accent6" w:themeTint="99"/>
+        </w:rPr>
+        <w:t>B</w:t>
+      </w:r>
+      <w:r>
+        <w:rPr>
+          <w:color w:val="8DD873" w:themeColor="accent6" w:themeTint="99"/>
+        </w:rPr>
+        <w:t xml:space="preserve">ooking </w:t>
+      </w:r>
+      <w:r>
+        <w:rPr>
+          <w:color w:val="8DD873" w:themeColor="accent6" w:themeTint="99"/>
+        </w:rPr>
+        <w:t xml:space="preserve">more than three </w:t>
+      </w:r>
+      <w:r>
+        <w:rPr>
+          <w:color w:val="8DD873" w:themeColor="accent6" w:themeTint="99"/>
+        </w:rPr>
+        <w:t>appointments</w:t>
+      </w:r>
+      <w:r>
+        <w:rPr>
+          <w:color w:val="8DD873" w:themeColor="accent6" w:themeTint="99"/>
+        </w:rPr>
+        <w:t xml:space="preserve"> </w:t>
+      </w:r>
+      <w:r>
+        <w:rPr>
+          <w:color w:val="8DD873" w:themeColor="accent6" w:themeTint="99"/>
+        </w:rPr>
+        <w:t>in other cities</w:t>
+      </w:r>
+    </w:p>
+    <w:p>
+      <w:pPr>
+        <w:rPr>
+          <w:lang w:val="en-US"/>
+        </w:rPr>
+      </w:pPr>
+      <w:proofErr w:type="spellStart"/>
+      <w:r>
+        <w:rPr>
+          <w:lang w:val="en-US"/>
+        </w:rPr>
+        <w:t>changeUser</w:t>
+      </w:r>
+      <w:proofErr w:type="spellEnd"/>
+    </w:p>
+    <w:p>
+      <w:r>
+        <w:t>QUEA0001</w:t>
+      </w:r>
+    </w:p>
+    <w:p>
+      <w:pPr>
+        <w:rPr>
+          <w:lang w:val="en-US"/>
+        </w:rPr>
+      </w:pPr>
+      <w:proofErr w:type="spellStart"/>
+      <w:r>
+        <w:rPr>
+          <w:lang w:val="en-US"/>
+        </w:rPr>
+        <w:t>addAppointment</w:t>
+      </w:r>
+      <w:proofErr w:type="spellEnd"/>
+      <w:r>
+        <w:rPr>
+          <w:lang w:val="en-US"/>
+        </w:rPr>
+        <w:t xml:space="preserve"> QUEA110224 Physician </w:t>
+      </w:r>
+      <w:r>
+        <w:rPr>
+          <w:lang w:val="en-US"/>
+        </w:rPr>
+        <w:t>4</w:t>
+      </w:r>
+    </w:p>
+    <w:p>
+      <w:pPr>
+        <w:rPr>
+          <w:lang w:val="en-US"/>
+        </w:rPr>
+      </w:pPr>
+      <w:proofErr w:type="spellStart"/>
+      <w:r>
+        <w:rPr>
+          <w:lang w:val="en-US"/>
+        </w:rPr>
+        <w:t>addAppointment</w:t>
+      </w:r>
+      <w:proofErr w:type="spellEnd"/>
+      <w:r>
+        <w:rPr>
+          <w:lang w:val="en-US"/>
+        </w:rPr>
+        <w:t xml:space="preserve"> QUEA120224 Physician </w:t>
+      </w:r>
+      <w:r>
+        <w:rPr>
+          <w:lang w:val="en-US"/>
+        </w:rPr>
+        <w:t>4</w:t>
+      </w:r>
+    </w:p>
+    <w:p>
+      <w:pPr>
+        <w:rPr>
+          <w:lang w:val="en-US"/>
+        </w:rPr>
+      </w:pPr>
+      <w:proofErr w:type="spellStart"/>
+      <w:r>
+        <w:rPr>
+          <w:lang w:val="en-US"/>
+        </w:rPr>
+        <w:t>addAppointment</w:t>
+      </w:r>
+      <w:proofErr w:type="spellEnd"/>
+      <w:r>
+        <w:rPr>
+          <w:lang w:val="en-US"/>
+        </w:rPr>
+        <w:t xml:space="preserve"> QUEA130224 Physician </w:t>
+      </w:r>
+      <w:r>
+        <w:rPr>
+          <w:lang w:val="en-US"/>
+        </w:rPr>
+        <w:t>4</w:t>
+      </w:r>
+    </w:p>
+    <w:p>
+      <w:pPr>
+        <w:rPr>
+          <w:lang w:val="en-US"/>
+        </w:rPr>
+      </w:pPr>
+      <w:proofErr w:type="spellStart"/>
+      <w:r>
+        <w:rPr>
+          <w:lang w:val="en-US"/>
+        </w:rPr>
+        <w:t>changeUser</w:t>
+      </w:r>
+      <w:proofErr w:type="spellEnd"/>
+    </w:p>
+    <w:p>
+      <w:pPr>
+        <w:rPr>
+          <w:lang w:val="en-US"/>
+        </w:rPr>
+      </w:pPr>
+      <w:r>
+        <w:rPr>
+          <w:lang w:val="en-US"/>
+        </w:rPr>
+        <w:t>MTLP000</w:t>
+      </w:r>
+      <w:r>
+        <w:rPr>
+          <w:lang w:val="en-US"/>
+        </w:rPr>
+        <w:t>3</w:t>
+      </w:r>
+    </w:p>
+    <w:p>
+      <w:pPr>
+        <w:rPr>
+          <w:lang w:val="en-US"/>
+        </w:rPr>
+      </w:pPr>
+      <w:proofErr w:type="spellStart"/>
+      <w:r>
+        <w:rPr>
+          <w:lang w:val="en-US"/>
+        </w:rPr>
+        <w:t>bookAppointment</w:t>
+      </w:r>
+      <w:proofErr w:type="spellEnd"/>
+      <w:r>
+        <w:rPr>
+          <w:lang w:val="en-US"/>
+        </w:rPr>
+        <w:t xml:space="preserve"> MTLP000</w:t>
+      </w:r>
+      <w:r>
+        <w:rPr>
+          <w:lang w:val="en-US"/>
+        </w:rPr>
+        <w:t>3</w:t>
+      </w:r>
+      <w:r>
+        <w:rPr>
+          <w:lang w:val="en-US"/>
+        </w:rPr>
+        <w:t xml:space="preserve"> QUEA</w:t>
+      </w:r>
+      <w:r>
+        <w:rPr>
+          <w:lang w:val="en-US"/>
+        </w:rPr>
+        <w:t>10</w:t>
+      </w:r>
+      <w:r>
+        <w:rPr>
+          <w:lang w:val="en-US"/>
+        </w:rPr>
+        <w:t>0224 Physician</w:t>
+      </w:r>
+    </w:p>
+    <w:p>
+      <w:pPr>
+        <w:rPr>
+          <w:lang w:val="en-US"/>
+        </w:rPr>
+      </w:pPr>
+      <w:proofErr w:type="spellStart"/>
+      <w:r>
+        <w:rPr>
+          <w:lang w:val="en-US"/>
+        </w:rPr>
+        <w:t>bookAppointment</w:t>
+      </w:r>
+      <w:proofErr w:type="spellEnd"/>
+      <w:r>
+        <w:rPr>
+          <w:lang w:val="en-US"/>
+        </w:rPr>
+        <w:t xml:space="preserve"> </w:t>
+      </w:r>
+      <w:r>
+        <w:rPr>
+          <w:lang w:val="en-US"/>
+        </w:rPr>
+        <w:t>MTLP000</w:t>
+      </w:r>
+      <w:r>
+        <w:rPr>
+          <w:lang w:val="en-US"/>
+        </w:rPr>
+        <w:t>3</w:t>
+      </w:r>
+      <w:r>
+        <w:rPr>
+          <w:lang w:val="en-US"/>
+        </w:rPr>
+        <w:t xml:space="preserve"> </w:t>
+      </w:r>
+      <w:r>
+        <w:rPr>
+          <w:lang w:val="en-US"/>
+        </w:rPr>
+        <w:t>QUEA110224 Physician</w:t>
+      </w:r>
+    </w:p>
+    <w:p>
+      <w:pPr>
+        <w:rPr>
+          <w:lang w:val="en-US"/>
+        </w:rPr>
+      </w:pPr>
+      <w:proofErr w:type="spellStart"/>
+      <w:r>
+        <w:rPr>
+          <w:lang w:val="en-US"/>
+        </w:rPr>
+        <w:lastRenderedPageBreak/>
+        <w:t>bookAppointment</w:t>
+      </w:r>
+      <w:proofErr w:type="spellEnd"/>
+      <w:r>
+        <w:rPr>
+          <w:lang w:val="en-US"/>
+        </w:rPr>
+        <w:t xml:space="preserve"> </w:t>
+      </w:r>
+      <w:r>
+        <w:rPr>
+          <w:lang w:val="en-US"/>
+        </w:rPr>
+        <w:t>MTLP000</w:t>
+      </w:r>
+      <w:r>
+        <w:rPr>
+          <w:lang w:val="en-US"/>
+        </w:rPr>
+        <w:t>3</w:t>
+      </w:r>
+      <w:r>
+        <w:rPr>
+          <w:lang w:val="en-US"/>
+        </w:rPr>
+        <w:t xml:space="preserve"> </w:t>
+      </w:r>
+      <w:r>
+        <w:rPr>
+          <w:lang w:val="en-US"/>
+        </w:rPr>
+        <w:t>QUEA120224</w:t>
+      </w:r>
+      <w:r>
+        <w:rPr>
+          <w:lang w:val="en-US"/>
+        </w:rPr>
+        <w:t xml:space="preserve"> </w:t>
+      </w:r>
+      <w:r>
+        <w:rPr>
+          <w:lang w:val="en-US"/>
+        </w:rPr>
+        <w:t>Physician</w:t>
+      </w:r>
+    </w:p>
+    <w:p>
+      <w:pPr>
+        <w:rPr>
+          <w:lang w:val="en-US"/>
+        </w:rPr>
+      </w:pPr>
+      <w:proofErr w:type="spellStart"/>
+      <w:r>
+        <w:rPr>
+          <w:lang w:val="en-US"/>
+        </w:rPr>
+        <w:t>bookAppointment</w:t>
+      </w:r>
+      <w:proofErr w:type="spellEnd"/>
+      <w:r>
+        <w:rPr>
+          <w:lang w:val="en-US"/>
+        </w:rPr>
+        <w:t xml:space="preserve"> </w:t>
+      </w:r>
+      <w:r>
+        <w:rPr>
+          <w:lang w:val="en-US"/>
+        </w:rPr>
+        <w:t>MTLP000</w:t>
+      </w:r>
+      <w:r>
+        <w:rPr>
+          <w:lang w:val="en-US"/>
+        </w:rPr>
+        <w:t>3</w:t>
+      </w:r>
+      <w:r>
+        <w:rPr>
+          <w:lang w:val="en-US"/>
+        </w:rPr>
+        <w:t xml:space="preserve"> </w:t>
+      </w:r>
+      <w:r>
+        <w:rPr>
+          <w:lang w:val="en-US"/>
+        </w:rPr>
+        <w:t>QUEA130224 Physician</w:t>
+      </w:r>
+    </w:p>
+    <w:p>
+      <w:pPr>
+        <w:rPr>
+          <w:color w:val="8DD873" w:themeColor="accent6" w:themeTint="99"/>
+          <w:lang w:val="en-US"/>
+        </w:rPr>
+      </w:pPr>
+      <w:r>
+        <w:rPr>
+          <w:color w:val="8DD873" w:themeColor="accent6" w:themeTint="99"/>
+          <w:lang w:val="en-US"/>
+        </w:rPr>
+        <w:t>// Remove booking appointment</w:t>
+      </w:r>
+    </w:p>
+    <w:p>
+      <w:r>
+        <w:t>changeUser</w:t>
+      </w:r>
+    </w:p>
+    <w:p>
+      <w:r>
+        <w:t>MTLA0001</w:t>
+      </w:r>
+    </w:p>
+    <w:p>
+      <w:pPr>
+        <w:rPr>
+          <w:lang w:val="en-US"/>
+        </w:rPr>
+      </w:pPr>
+      <w:proofErr w:type="spellStart"/>
+      <w:r>
+        <w:rPr>
+          <w:lang w:val="en-US"/>
+        </w:rPr>
+        <w:t>addAppointment</w:t>
+      </w:r>
+      <w:proofErr w:type="spellEnd"/>
+      <w:r>
+        <w:rPr>
+          <w:lang w:val="en-US"/>
+        </w:rPr>
+        <w:t xml:space="preserve"> MTLM080224 Physician </w:t>
+      </w:r>
+      <w:r>
+        <w:rPr>
+          <w:lang w:val="en-US"/>
+        </w:rPr>
+        <w:t>4</w:t>
+      </w:r>
+    </w:p>
+    <w:p>
+      <w:r>
+        <w:t>changeUser</w:t>
+      </w:r>
+    </w:p>
+    <w:p>
+      <w:pPr>
+        <w:rPr>
+          <w:lang w:val="en-US"/>
+        </w:rPr>
+      </w:pPr>
+      <w:r>
+        <w:rPr>
+          <w:lang w:val="en-US"/>
+        </w:rPr>
+        <w:t>MTLP000</w:t>
+      </w:r>
+      <w:r>
+        <w:rPr>
+          <w:lang w:val="en-US"/>
+        </w:rPr>
+        <w:t>4</w:t>
+      </w:r>
+    </w:p>
+    <w:p>
+      <w:pPr>
+        <w:rPr>
+          <w:lang w:val="en-US"/>
+        </w:rPr>
+      </w:pPr>
+      <w:proofErr w:type="spellStart"/>
+      <w:r>
+        <w:rPr>
+          <w:lang w:val="en-US"/>
+        </w:rPr>
+        <w:t>bookAppointment</w:t>
+      </w:r>
+      <w:proofErr w:type="spellEnd"/>
+      <w:r>
+        <w:rPr>
+          <w:lang w:val="en-US"/>
+        </w:rPr>
+        <w:t xml:space="preserve"> MTLP000</w:t>
+      </w:r>
+      <w:r>
+        <w:rPr>
+          <w:lang w:val="en-US"/>
+        </w:rPr>
+        <w:t>4</w:t>
+      </w:r>
+      <w:r>
+        <w:rPr>
+          <w:lang w:val="en-US"/>
+        </w:rPr>
+        <w:t xml:space="preserve"> MTL</w:t>
+      </w:r>
+      <w:r>
+        <w:rPr>
+          <w:lang w:val="en-US"/>
+        </w:rPr>
+        <w:t>M</w:t>
+      </w:r>
+      <w:r>
+        <w:rPr>
+          <w:lang w:val="en-US"/>
+        </w:rPr>
+        <w:t>080224 Physician</w:t>
+      </w:r>
+    </w:p>
+    <w:p>
+      <w:r>
+        <w:t>changeUser</w:t>
+      </w:r>
+    </w:p>
+    <w:p>
+      <w:r>
+        <w:t>MTLA0001</w:t>
+      </w:r>
+    </w:p>
+    <w:p>
+      <w:r>
+        <w:t>removeAppointment</w:t>
+      </w:r>
+      <w:r>
+        <w:rPr>
+          <w:lang w:val="en-US"/>
+        </w:rPr>
+        <w:t xml:space="preserve"> </w:t>
+      </w:r>
+      <w:r>
+        <w:t>MTL</w:t>
+      </w:r>
+      <w:r>
+        <w:rPr>
+          <w:lang w:val="en-US"/>
+        </w:rPr>
+        <w:t>M</w:t>
+      </w:r>
+      <w:r>
+        <w:t>080224 Physician</w:t>
+      </w:r>
+    </w:p>
+    <w:p>
+      <w:pPr>
+        <w:rPr>
+          <w:color w:val="8DD873" w:themeColor="accent6" w:themeTint="99"/>
+        </w:rPr>
+      </w:pPr>
+      <w:r>
+        <w:rPr>
+          <w:color w:val="8DD873" w:themeColor="accent6" w:themeTint="99"/>
+        </w:rPr>
+        <w:t xml:space="preserve">// Cannnot book </w:t>
+      </w:r>
+      <w:r>
+        <w:rPr>
+          <w:color w:val="8DD873" w:themeColor="accent6" w:themeTint="99"/>
+        </w:rPr>
+        <w:t>the same type of appointment on the same day</w:t>
+      </w:r>
+    </w:p>
+    <w:p>
+      <w:r>
+        <w:t>changeUser</w:t>
+      </w:r>
+    </w:p>
+    <w:p>
+      <w:r>
+        <w:t>MTLA0001</w:t>
+      </w:r>
+    </w:p>
+    <w:p>
+      <w:pPr>
+        <w:rPr>
+          <w:lang w:val="en-US"/>
+        </w:rPr>
+      </w:pPr>
+      <w:proofErr w:type="spellStart"/>
+      <w:r>
+        <w:rPr>
+          <w:lang w:val="en-US"/>
+        </w:rPr>
+        <w:t>addAppointment</w:t>
+      </w:r>
+      <w:proofErr w:type="spellEnd"/>
+      <w:r>
+        <w:rPr>
+          <w:lang w:val="en-US"/>
+        </w:rPr>
+        <w:t xml:space="preserve"> MTLM080224 Physician 4</w:t>
+      </w:r>
+    </w:p>
+    <w:p>
+      <w:r>
+        <w:t>changeUser</w:t>
+      </w:r>
+    </w:p>
+    <w:p>
+      <w:pPr>
+        <w:rPr>
+          <w:lang w:val="en-US"/>
+        </w:rPr>
+      </w:pPr>
+      <w:r>
+        <w:rPr>
+          <w:lang w:val="en-US"/>
+        </w:rPr>
+        <w:t>MTLP000</w:t>
+      </w:r>
+      <w:r>
+        <w:rPr>
+          <w:lang w:val="en-US"/>
+        </w:rPr>
+        <w:t>5</w:t>
+      </w:r>
+    </w:p>
+    <w:p>
+      <w:pPr>
+        <w:rPr>
+          <w:lang w:val="en-US"/>
+        </w:rPr>
+      </w:pPr>
+      <w:proofErr w:type="spellStart"/>
+      <w:r>
+        <w:rPr>
+          <w:lang w:val="en-US"/>
+        </w:rPr>
+        <w:t>bookAppointment</w:t>
+      </w:r>
+      <w:proofErr w:type="spellEnd"/>
+      <w:r>
+        <w:rPr>
+          <w:lang w:val="en-US"/>
+        </w:rPr>
+        <w:t xml:space="preserve"> MTLP000</w:t>
+      </w:r>
+      <w:r>
+        <w:rPr>
+          <w:lang w:val="en-US"/>
+        </w:rPr>
+        <w:t>5</w:t>
+      </w:r>
+      <w:r>
+        <w:rPr>
+          <w:lang w:val="en-US"/>
+        </w:rPr>
+        <w:t xml:space="preserve"> MTLM080224 Physician</w:t>
+      </w:r>
+    </w:p>
+    <w:p>
+      <w:pPr>
+        <w:rPr>
+          <w:lang w:val="en-US"/>
+        </w:rPr>
+      </w:pPr>
+      <w:proofErr w:type="spellStart"/>
+      <w:r>
+        <w:rPr>
+          <w:lang w:val="en-US"/>
+        </w:rPr>
+        <w:t>bookAppointment</w:t>
+      </w:r>
+      <w:proofErr w:type="spellEnd"/>
+      <w:r>
+        <w:rPr>
+          <w:lang w:val="en-US"/>
+        </w:rPr>
+        <w:t xml:space="preserve"> MTLP0005 MTL</w:t>
+      </w:r>
+      <w:r>
+        <w:rPr>
+          <w:lang w:val="en-US"/>
+        </w:rPr>
+        <w:t>A</w:t>
+      </w:r>
+      <w:r>
+        <w:rPr>
+          <w:lang w:val="en-US"/>
+        </w:rPr>
+        <w:t>080224 Physician</w:t>
+      </w:r>
+    </w:p>
+    <w:p>
+      <w:pPr>
+        <w:rPr>
+          <w:color w:val="8DD873" w:themeColor="accent6" w:themeTint="99"/>
+          <w:lang w:val="en-US"/>
+        </w:rPr>
+      </w:pPr>
+    </w:p>
+    <w:p>
+      <w:pPr>
+        <w:rPr>
+          <w:color w:val="8DD873" w:themeColor="accent6" w:themeTint="99"/>
+          <w:lang w:val="en-US"/>
+        </w:rPr>
+      </w:pPr>
+    </w:p>
+    <w:p>
+      <w:pPr>
+        <w:rPr>
+          <w:color w:val="8DD873" w:themeColor="accent6" w:themeTint="99"/>
+          <w:lang w:val="en-US"/>
+        </w:rPr>
+      </w:pPr>
+    </w:p>
+    <w:p>
+      <w:pPr>
+        <w:rPr>
+          <w:color w:val="8DD873" w:themeColor="accent6" w:themeTint="99"/>
+          <w:lang w:val="en-US"/>
+        </w:rPr>
+      </w:pPr>
+    </w:p>
+    <w:p>
+      <w:pPr>
+        <w:rPr>
+          <w:color w:val="8DD873" w:themeColor="accent6" w:themeTint="99"/>
+        </w:rPr>
+      </w:pPr>
+      <w:r>
+        <w:rPr>
+          <w:color w:val="8DD873" w:themeColor="accent6" w:themeTint="99"/>
+        </w:rPr>
         <w:t>// Add appointments, prepare for booking appointments</w:t>
       </w:r>
     </w:p>
@@ -121,6 +1570,7 @@
         <w:rPr>
           <w:lang w:val="en-US"/>
         </w:rPr>
+        <w:lastRenderedPageBreak/>
         <w:t>addAppointment</w:t>
       </w:r>
       <w:proofErr w:type="spellEnd"/>
@@ -482,8 +1932,108 @@
     </w:p>
     <w:p>
       <w:r>
+        <w:t>bookAppointment MTLP0001 MTL</w:t>
+      </w:r>
+      <w:r>
+        <w:rPr>
+          <w:lang w:val="en-US"/>
+        </w:rPr>
+        <w:t>M</w:t>
+      </w:r>
+      <w:r>
+        <w:t>080224 Physician</w:t>
+      </w:r>
+    </w:p>
+    <w:p>
+      <w:pPr>
+        <w:rPr>
+          <w:color w:val="8DD873" w:themeColor="accent6" w:themeTint="99"/>
+        </w:rPr>
+      </w:pPr>
+      <w:r>
+        <w:rPr>
+          <w:color w:val="8DD873" w:themeColor="accent6" w:themeTint="99"/>
+        </w:rPr>
+        <w:t xml:space="preserve">// Cannnot book </w:t>
+      </w:r>
+      <w:r>
+        <w:rPr>
+          <w:color w:val="8DD873" w:themeColor="accent6" w:themeTint="99"/>
+        </w:rPr>
+        <w:t>the same type of appointment on the same day</w:t>
+      </w:r>
+    </w:p>
+    <w:p>
+      <w:pPr>
+        <w:rPr>
+          <w:lang w:val="en-US"/>
+        </w:rPr>
+      </w:pPr>
+      <w:proofErr w:type="spellStart"/>
+      <w:r>
+        <w:rPr>
+          <w:lang w:val="en-US"/>
+        </w:rPr>
+        <w:t>bookAppointment</w:t>
+      </w:r>
+      <w:proofErr w:type="spellEnd"/>
+      <w:r>
+        <w:rPr>
+          <w:lang w:val="en-US"/>
+        </w:rPr>
+        <w:t xml:space="preserve"> MTLP0001 MTL</w:t>
+      </w:r>
+      <w:r>
+        <w:rPr>
+          <w:lang w:val="en-US"/>
+        </w:rPr>
+        <w:t>A</w:t>
+      </w:r>
+      <w:r>
+        <w:rPr>
+          <w:lang w:val="en-US"/>
+        </w:rPr>
+        <w:t>080224 Physician</w:t>
+      </w:r>
+    </w:p>
+    <w:p>
+      <w:pPr>
+        <w:rPr>
+          <w:color w:val="8DD873" w:themeColor="accent6" w:themeTint="99"/>
+          <w:lang w:val="en-US"/>
+        </w:rPr>
+      </w:pPr>
+      <w:r>
+        <w:rPr>
+          <w:color w:val="8DD873" w:themeColor="accent6" w:themeTint="99"/>
+          <w:lang w:val="en-US"/>
+        </w:rPr>
+        <w:t>// Remove booking appointment</w:t>
+      </w:r>
+    </w:p>
+    <w:p>
+      <w:r>
+        <w:t>changeUser</w:t>
+      </w:r>
+    </w:p>
+    <w:p>
+      <w:r>
         <w:lastRenderedPageBreak/>
-        <w:t>bookAppointment MTLP0001 MTL</w:t>
+        <w:t>MTLA0001</w:t>
+      </w:r>
+    </w:p>
+    <w:p>
+      <w:r>
+        <w:t>removeAppointment</w:t>
+      </w:r>
+      <w:r>
+        <w:rPr>
+          <w:lang w:val="en-US"/>
+        </w:rPr>
+        <w:t xml:space="preserve"> </w:t>
+      </w:r>
+      <w:r>
+        <w:t>MTL</w:t>
       </w:r>
       <w:r>
         <w:rPr>
@@ -498,20 +2048,44 @@
     <w:p>
       <w:pPr>
         <w:rPr>
-          <w:color w:val="8DD873" w:themeColor="accent6" w:themeTint="99"/>
-        </w:rPr>
-      </w:pPr>
-      <w:r>
-        <w:rPr>
-          <w:color w:val="8DD873" w:themeColor="accent6" w:themeTint="99"/>
-        </w:rPr>
-        <w:t xml:space="preserve">// Cannnot book </w:t>
-      </w:r>
-      <w:r>
-        <w:rPr>
-          <w:color w:val="8DD873" w:themeColor="accent6" w:themeTint="99"/>
-        </w:rPr>
-        <w:t>the same type of appointment on the same day</w:t>
+          <w:lang w:val="en-US"/>
+        </w:rPr>
+      </w:pPr>
+      <w:proofErr w:type="spellStart"/>
+      <w:r>
+        <w:rPr>
+          <w:lang w:val="en-US"/>
+        </w:rPr>
+        <w:t>changeUser</w:t>
+      </w:r>
+      <w:proofErr w:type="spellEnd"/>
+    </w:p>
+    <w:p>
+      <w:pPr>
+        <w:rPr>
+          <w:color w:val="8DD873" w:themeColor="accent6" w:themeTint="99"/>
+          <w:lang w:val="en-US"/>
+        </w:rPr>
+      </w:pPr>
+      <w:r>
+        <w:rPr>
+          <w:color w:val="8DD873" w:themeColor="accent6" w:themeTint="99"/>
+          <w:lang w:val="en-US"/>
+        </w:rPr>
+        <w:t>// Book appointments from other cities, no more than three times</w:t>
+      </w:r>
+    </w:p>
+    <w:p>
+      <w:pPr>
+        <w:rPr>
+          <w:lang w:val="en-US"/>
+        </w:rPr>
+      </w:pPr>
+      <w:r>
+        <w:rPr>
+          <w:lang w:val="en-US"/>
+        </w:rPr>
+        <w:t>MTLP0002</w:t>
       </w:r>
     </w:p>
     <w:p>
@@ -532,50 +2106,47 @@
         <w:rPr>
           <w:lang w:val="en-US"/>
         </w:rPr>
-        <w:t xml:space="preserve"> MTLP0001 MTL</w:t>
-      </w:r>
-      <w:r>
-        <w:rPr>
-          <w:lang w:val="en-US"/>
-        </w:rPr>
-        <w:t>A</w:t>
-      </w:r>
-      <w:r>
-        <w:rPr>
-          <w:lang w:val="en-US"/>
-        </w:rPr>
-        <w:t>080224 Physician</w:t>
-      </w:r>
-    </w:p>
-    <w:p>
-      <w:pPr>
-        <w:rPr>
-          <w:color w:val="8DD873" w:themeColor="accent6" w:themeTint="99"/>
-          <w:lang w:val="en-US"/>
-        </w:rPr>
-      </w:pPr>
-      <w:r>
-        <w:rPr>
-          <w:color w:val="8DD873" w:themeColor="accent6" w:themeTint="99"/>
-          <w:lang w:val="en-US"/>
-        </w:rPr>
-        <w:t>// Remove booking appointment</w:t>
-      </w:r>
-    </w:p>
-    <w:p>
-      <w:r>
-        <w:t>changeUser</w:t>
-      </w:r>
-    </w:p>
-    <w:p>
-      <w:r>
-        <w:t>MTLA0001</w:t>
-      </w:r>
-    </w:p>
-    <w:p>
-      <w:r>
-        <w:t>removeAppointment</w:t>
-      </w:r>
+        <w:t xml:space="preserve"> MTLP000</w:t>
+      </w:r>
+      <w:r>
+        <w:rPr>
+          <w:lang w:val="en-US"/>
+        </w:rPr>
+        <w:t>2</w:t>
+      </w:r>
+      <w:r>
+        <w:rPr>
+          <w:lang w:val="en-US"/>
+        </w:rPr>
+        <w:t xml:space="preserve"> QUEA</w:t>
+      </w:r>
+      <w:r>
+        <w:rPr>
+          <w:lang w:val="en-US"/>
+        </w:rPr>
+        <w:t>10</w:t>
+      </w:r>
+      <w:r>
+        <w:rPr>
+          <w:lang w:val="en-US"/>
+        </w:rPr>
+        <w:t>0224 Physician</w:t>
+      </w:r>
+    </w:p>
+    <w:p>
+      <w:pPr>
+        <w:rPr>
+          <w:lang w:val="en-US"/>
+        </w:rPr>
+      </w:pPr>
+      <w:proofErr w:type="spellStart"/>
+      <w:r>
+        <w:rPr>
+          <w:lang w:val="en-US"/>
+        </w:rPr>
+        <w:t>bookAppointment</w:t>
+      </w:r>
+      <w:proofErr w:type="spellEnd"/>
       <w:r>
         <w:rPr>
           <w:lang w:val="en-US"/>
@@ -583,59 +2154,28 @@
         <w:t xml:space="preserve"> </w:t>
       </w:r>
       <w:r>
-        <w:t>MTL</w:t>
-      </w:r>
-      <w:r>
-        <w:rPr>
-          <w:lang w:val="en-US"/>
-        </w:rPr>
-        <w:t>M</w:t>
-      </w:r>
-      <w:r>
-        <w:t>080224 Physician</w:t>
-      </w:r>
-    </w:p>
-    <w:p>
-      <w:pPr>
-        <w:rPr>
-          <w:lang w:val="en-US"/>
-        </w:rPr>
-      </w:pPr>
-      <w:proofErr w:type="spellStart"/>
-      <w:r>
-        <w:rPr>
-          <w:lang w:val="en-US"/>
-        </w:rPr>
-        <w:t>changeUser</w:t>
-      </w:r>
-      <w:proofErr w:type="spellEnd"/>
-    </w:p>
-    <w:p>
-      <w:pPr>
-        <w:rPr>
-          <w:color w:val="8DD873" w:themeColor="accent6" w:themeTint="99"/>
-          <w:lang w:val="en-US"/>
-        </w:rPr>
-      </w:pPr>
-      <w:r>
-        <w:rPr>
-          <w:color w:val="8DD873" w:themeColor="accent6" w:themeTint="99"/>
-          <w:lang w:val="en-US"/>
-        </w:rPr>
-        <w:t>// Book appointments from other cities, no more than three times</w:t>
-      </w:r>
-    </w:p>
-    <w:p>
-      <w:pPr>
-        <w:rPr>
-          <w:lang w:val="en-US"/>
-        </w:rPr>
-      </w:pPr>
-      <w:r>
-        <w:rPr>
-          <w:lang w:val="en-US"/>
-        </w:rPr>
-        <w:t>MTLP0002</w:t>
+        <w:rPr>
+          <w:lang w:val="en-US"/>
+        </w:rPr>
+        <w:t>MTLP000</w:t>
+      </w:r>
+      <w:r>
+        <w:rPr>
+          <w:lang w:val="en-US"/>
+        </w:rPr>
+        <w:t>2</w:t>
+      </w:r>
+      <w:r>
+        <w:rPr>
+          <w:lang w:val="en-US"/>
+        </w:rPr>
+        <w:t xml:space="preserve"> </w:t>
+      </w:r>
+      <w:r>
+        <w:rPr>
+          <w:lang w:val="en-US"/>
+        </w:rPr>
+        <w:t>QUEA110224 Physician</w:t>
       </w:r>
     </w:p>
     <w:p>
@@ -656,7 +2196,13 @@
         <w:rPr>
           <w:lang w:val="en-US"/>
         </w:rPr>
-        <w:t xml:space="preserve"> MTLP000</w:t>
+        <w:t xml:space="preserve"> </w:t>
+      </w:r>
+      <w:r>
+        <w:rPr>
+          <w:lang w:val="en-US"/>
+        </w:rPr>
+        <w:t>MTLP000</w:t>
       </w:r>
       <w:r>
         <w:rPr>
@@ -668,19 +2214,25 @@
         <w:rPr>
           <w:lang w:val="en-US"/>
         </w:rPr>
-        <w:t xml:space="preserve"> QUEA</w:t>
-      </w:r>
-      <w:r>
-        <w:rPr>
-          <w:lang w:val="en-US"/>
-        </w:rPr>
-        <w:t>10</w:t>
-      </w:r>
-      <w:r>
-        <w:rPr>
-          <w:lang w:val="en-US"/>
-        </w:rPr>
-        <w:t>0224 Physician</w:t>
+        <w:t xml:space="preserve"> </w:t>
+      </w:r>
+      <w:r>
+        <w:rPr>
+          <w:lang w:val="en-US"/>
+        </w:rPr>
+        <w:t>QUEA120224</w:t>
+      </w:r>
+      <w:r>
+        <w:rPr>
+          <w:lang w:val="en-US"/>
+        </w:rPr>
+        <w:t xml:space="preserve"> </w:t>
+      </w:r>
+      <w:r>
+        <w:rPr>
+          <w:lang w:val="en-US"/>
+        </w:rPr>
+        <w:t>Physician</w:t>
       </w:r>
     </w:p>
     <w:p>
@@ -725,7 +2277,22 @@
         <w:rPr>
           <w:lang w:val="en-US"/>
         </w:rPr>
-        <w:t>QUEA110224 Physician</w:t>
+        <w:t>QUEA130224 Physician</w:t>
+      </w:r>
+    </w:p>
+    <w:p>
+      <w:pPr>
+        <w:rPr>
+          <w:color w:val="8DD873" w:themeColor="accent6" w:themeTint="99"/>
+          <w:lang w:val="en-US"/>
+        </w:rPr>
+      </w:pPr>
+      <w:r>
+        <w:rPr>
+          <w:color w:val="8DD873" w:themeColor="accent6" w:themeTint="99"/>
+          <w:lang w:val="en-US"/>
+        </w:rPr>
+        <w:t>// Cancel appointments</w:t>
       </w:r>
     </w:p>
     <w:p>
@@ -746,124 +2313,7 @@
         <w:rPr>
           <w:lang w:val="en-US"/>
         </w:rPr>
-        <w:t xml:space="preserve"> </w:t>
-      </w:r>
-      <w:r>
-        <w:rPr>
-          <w:lang w:val="en-US"/>
-        </w:rPr>
-        <w:t>MTLP000</w:t>
-      </w:r>
-      <w:r>
-        <w:rPr>
-          <w:lang w:val="en-US"/>
-        </w:rPr>
-        <w:t>2</w:t>
-      </w:r>
-      <w:r>
-        <w:rPr>
-          <w:lang w:val="en-US"/>
-        </w:rPr>
-        <w:t xml:space="preserve"> </w:t>
-      </w:r>
-      <w:r>
-        <w:rPr>
-          <w:lang w:val="en-US"/>
-        </w:rPr>
-        <w:t>QUEA120224</w:t>
-      </w:r>
-      <w:r>
-        <w:rPr>
-          <w:lang w:val="en-US"/>
-        </w:rPr>
-        <w:t xml:space="preserve"> </w:t>
-      </w:r>
-      <w:r>
-        <w:rPr>
-          <w:lang w:val="en-US"/>
-        </w:rPr>
-        <w:t>Physician</w:t>
-      </w:r>
-    </w:p>
-    <w:p>
-      <w:pPr>
-        <w:rPr>
-          <w:lang w:val="en-US"/>
-        </w:rPr>
-      </w:pPr>
-      <w:proofErr w:type="spellStart"/>
-      <w:r>
-        <w:rPr>
-          <w:lang w:val="en-US"/>
-        </w:rPr>
-        <w:t>bookAppointment</w:t>
-      </w:r>
-      <w:proofErr w:type="spellEnd"/>
-      <w:r>
-        <w:rPr>
-          <w:lang w:val="en-US"/>
-        </w:rPr>
-        <w:t xml:space="preserve"> </w:t>
-      </w:r>
-      <w:r>
-        <w:rPr>
-          <w:lang w:val="en-US"/>
-        </w:rPr>
-        <w:t>MTLP000</w:t>
-      </w:r>
-      <w:r>
-        <w:rPr>
-          <w:lang w:val="en-US"/>
-        </w:rPr>
-        <w:t>2</w:t>
-      </w:r>
-      <w:r>
-        <w:rPr>
-          <w:lang w:val="en-US"/>
-        </w:rPr>
-        <w:t xml:space="preserve"> </w:t>
-      </w:r>
-      <w:r>
-        <w:rPr>
-          <w:lang w:val="en-US"/>
-        </w:rPr>
-        <w:t>QUEA130224 Physician</w:t>
-      </w:r>
-    </w:p>
-    <w:p>
-      <w:pPr>
-        <w:rPr>
-          <w:color w:val="8DD873" w:themeColor="accent6" w:themeTint="99"/>
-          <w:lang w:val="en-US"/>
-        </w:rPr>
-      </w:pPr>
-      <w:r>
-        <w:rPr>
-          <w:color w:val="8DD873" w:themeColor="accent6" w:themeTint="99"/>
-          <w:lang w:val="en-US"/>
-        </w:rPr>
-        <w:t>// Cancel appointments</w:t>
-      </w:r>
-    </w:p>
-    <w:p>
-      <w:pPr>
-        <w:rPr>
-          <w:lang w:val="en-US"/>
-        </w:rPr>
-      </w:pPr>
-      <w:proofErr w:type="spellStart"/>
-      <w:r>
-        <w:rPr>
-          <w:lang w:val="en-US"/>
-        </w:rPr>
-        <w:t>bookAppointment</w:t>
-      </w:r>
-      <w:proofErr w:type="spellEnd"/>
-      <w:r>
-        <w:rPr>
-          <w:lang w:val="en-US"/>
-        </w:rPr>
-        <w:t xml:space="preserve"> MTLP0002 MTLA140224 Dental 4</w:t>
+        <w:t xml:space="preserve"> MTLP0002 MTLA140224 Dental</w:t>
       </w:r>
     </w:p>
     <w:p>

</xml_diff>